<commit_message>
link in readme and more logging
</commit_message>
<xml_diff>
--- a/dokumentasjon/logg_stemmetellerOppgdrag4Uke14.docx
+++ b/dokumentasjon/logg_stemmetellerOppgdrag4Uke14.docx
@@ -42,51 +42,44 @@
     </w:p>
     <w:p>
       <w:r>
-        <w:rPr/>
         <w:t xml:space="preserve">Jeg opprettet en god mappestruktur og </w:t>
       </w:r>
       <w:r>
-        <w:rPr/>
         <w:t>begynte på</w:t>
       </w:r>
       <w:r>
-        <w:rPr/>
         <w:t xml:space="preserve"> et enkelt HTML-dokument som har to partier</w:t>
       </w:r>
       <w:r>
-        <w:rPr/>
         <w:t>, knapper og et p-element for å vise antall stemmer.</w:t>
       </w:r>
       <w:r>
-        <w:rPr/>
         <w:t xml:space="preserve"> Også la jeg dette opp på </w:t>
       </w:r>
       <w:r>
-        <w:rPr/>
         <w:t>GitHub</w:t>
       </w:r>
       <w:r>
-        <w:rPr/>
         <w:t xml:space="preserve"> så jeg har tilgang på</w:t>
       </w:r>
       <w:r>
-        <w:rPr/>
         <w:t xml:space="preserve"> filene</w:t>
       </w:r>
       <w:r>
-        <w:rPr/>
         <w:t xml:space="preserve"> fra hvor som helst og får </w:t>
       </w:r>
-      <w:r>
-        <w:rPr/>
+      <w:proofErr w:type="spellStart"/>
+      <w:r>
         <w:t>versjonskontroll</w:t>
       </w:r>
       <w:r>
-        <w:rPr/>
-        <w:t>ert de</w:t>
-      </w:r>
-      <w:r>
-        <w:rPr/>
+        <w:t>ert</w:t>
+      </w:r>
+      <w:proofErr w:type="spellEnd"/>
+      <w:r>
+        <w:t xml:space="preserve"> de</w:t>
+      </w:r>
+      <w:r>
         <w:t>.</w:t>
       </w:r>
     </w:p>
@@ -112,27 +105,23 @@
     </w:p>
     <w:p>
       <w:r>
-        <w:rPr/>
         <w:t xml:space="preserve">I dag startet jeg på </w:t>
       </w:r>
       <w:r>
-        <w:rPr/>
         <w:t>litt av JavaScript-en</w:t>
       </w:r>
       <w:r>
-        <w:rPr/>
         <w:t xml:space="preserve"> og fikk til </w:t>
       </w:r>
-      <w:r>
-        <w:rPr/>
+      <w:proofErr w:type="spellStart"/>
+      <w:r>
         <w:t>localstorage</w:t>
       </w:r>
-      <w:r>
-        <w:rPr/>
+      <w:proofErr w:type="spellEnd"/>
+      <w:r>
         <w:t>, så nå lagres stemmene i bare den personens nettleser.</w:t>
       </w:r>
       <w:r>
-        <w:rPr/>
         <w:t xml:space="preserve"> Jeg gjorde noe, men arbeidsinnsatsen akkurat i dag kunne vært litt bedre.</w:t>
       </w:r>
     </w:p>
@@ -140,123 +129,215 @@
     <w:p>
       <w:pPr>
         <w:rPr>
-          <w:b w:val="1"/>
-          <w:bCs w:val="1"/>
-          <w:i w:val="1"/>
-          <w:iCs w:val="1"/>
+          <w:b/>
+          <w:bCs/>
+          <w:i/>
+          <w:iCs/>
         </w:rPr>
       </w:pPr>
       <w:r>
         <w:rPr>
-          <w:b w:val="1"/>
-          <w:bCs w:val="1"/>
-          <w:i w:val="1"/>
-          <w:iCs w:val="1"/>
+          <w:b/>
+          <w:bCs/>
+          <w:i/>
+          <w:iCs/>
         </w:rPr>
         <w:t>Fredag</w:t>
       </w:r>
     </w:p>
     <w:p>
+      <w:r>
+        <w:t>Jeg har ikke sett fryktelig mye på design før til nå, men jeg har</w:t>
+      </w:r>
+      <w:r>
+        <w:t xml:space="preserve"> startet å gjøre noe i den filen jeg opprettet på onsdag. I dag klarte jeg også å integrere </w:t>
+      </w:r>
+      <w:proofErr w:type="spellStart"/>
+      <w:r>
+        <w:t>chartjs</w:t>
+      </w:r>
+      <w:proofErr w:type="spellEnd"/>
+      <w:r>
+        <w:t xml:space="preserve"> i </w:t>
+      </w:r>
+      <w:r>
+        <w:t>koden, og jeg har valgt å bruke et kakediagram for å vise stemmene, selv om det er veldig enkelt å bytte til stolpe-diagram hvis j</w:t>
+      </w:r>
+      <w:r>
+        <w:t>eg vil det.</w:t>
+      </w:r>
+      <w:r>
+        <w:t xml:space="preserve"> I dag er jeg ganske fornøyd med resultatet, siden jeg fikk gjort en del.</w:t>
+      </w:r>
+    </w:p>
+    <w:p/>
+    <w:p>
       <w:pPr>
         <w:rPr>
-          <w:b w:val="0"/>
-          <w:bCs w:val="0"/>
-          <w:i w:val="0"/>
-          <w:iCs w:val="0"/>
+          <w:b/>
+          <w:bCs/>
+          <w:sz w:val="28"/>
+          <w:szCs w:val="28"/>
         </w:rPr>
       </w:pPr>
       <w:r>
         <w:rPr>
-          <w:b w:val="0"/>
-          <w:bCs w:val="0"/>
-          <w:i w:val="0"/>
-          <w:iCs w:val="0"/>
+          <w:b/>
+          <w:bCs/>
+          <w:sz w:val="28"/>
+          <w:szCs w:val="28"/>
         </w:rPr>
-        <w:t>Jeg har ikke sett fryktelig mye på design før til nå, men jeg har</w:t>
-      </w:r>
-      <w:r>
+        <w:t>Andre Uke</w:t>
+      </w:r>
+    </w:p>
+    <w:p>
+      <w:pPr>
         <w:rPr>
-          <w:b w:val="0"/>
-          <w:bCs w:val="0"/>
-          <w:i w:val="0"/>
-          <w:iCs w:val="0"/>
+          <w:b/>
+          <w:bCs/>
+          <w:i/>
+          <w:iCs/>
         </w:rPr>
-        <w:t xml:space="preserve"> startet å gjøre noe i den filen jeg opprettet på onsdag. I dag klarte jeg også å </w:t>
-      </w:r>
+      </w:pPr>
       <w:r>
         <w:rPr>
-          <w:b w:val="0"/>
-          <w:bCs w:val="0"/>
-          <w:i w:val="0"/>
-          <w:iCs w:val="0"/>
+          <w:b/>
+          <w:bCs/>
+          <w:i/>
+          <w:iCs/>
         </w:rPr>
-        <w:t>integrere</w:t>
-      </w:r>
-      <w:r>
+        <w:t>Mandag</w:t>
+      </w:r>
+    </w:p>
+    <w:p>
+      <w:r>
+        <w:t xml:space="preserve">Jeg </w:t>
+      </w:r>
+      <w:bookmarkStart w:id="0" w:name="_Int_2t7vyf7j"/>
+      <w:proofErr w:type="gramStart"/>
+      <w:r>
+        <w:t>implementerte</w:t>
+      </w:r>
+      <w:bookmarkEnd w:id="0"/>
+      <w:proofErr w:type="gramEnd"/>
+      <w:r>
+        <w:t xml:space="preserve"> litt av designet fra skissen.</w:t>
+      </w:r>
+      <w:r>
+        <w:t xml:space="preserve"> Jeg satt inn kommunevåpenet til Erikstad (ikke en ekte kommune), som er </w:t>
+      </w:r>
+      <w:r>
+        <w:t>Lødingens kommunevåpen med et lite skift i fargene, slik at de ble mykere.</w:t>
+      </w:r>
+      <w:r>
+        <w:t xml:space="preserve"> Videre har jeg lyst til å fikse hvordan layout er på nettsiden akkurat nå, slik at det er to sider. Jeg vil også endre alt som er </w:t>
+      </w:r>
+      <w:proofErr w:type="spellStart"/>
+      <w:r>
+        <w:t>px</w:t>
+      </w:r>
+      <w:proofErr w:type="spellEnd"/>
+      <w:r>
+        <w:t xml:space="preserve"> til </w:t>
+      </w:r>
+      <w:proofErr w:type="spellStart"/>
+      <w:r>
+        <w:t>vw</w:t>
+      </w:r>
+      <w:proofErr w:type="spellEnd"/>
+      <w:r>
+        <w:t xml:space="preserve">, </w:t>
+      </w:r>
+      <w:proofErr w:type="spellStart"/>
+      <w:r>
+        <w:t>vh</w:t>
+      </w:r>
+      <w:proofErr w:type="spellEnd"/>
+      <w:r>
+        <w:t xml:space="preserve"> eller %.</w:t>
+      </w:r>
+    </w:p>
+    <w:p/>
+    <w:p>
+      <w:pPr>
         <w:rPr>
-          <w:b w:val="0"/>
-          <w:bCs w:val="0"/>
-          <w:i w:val="0"/>
-          <w:iCs w:val="0"/>
+          <w:b/>
+          <w:bCs/>
+          <w:i/>
+          <w:iCs/>
         </w:rPr>
-        <w:t xml:space="preserve"> </w:t>
-      </w:r>
+      </w:pPr>
       <w:r>
         <w:rPr>
-          <w:b w:val="0"/>
-          <w:bCs w:val="0"/>
-          <w:i w:val="0"/>
-          <w:iCs w:val="0"/>
+          <w:b/>
+          <w:bCs/>
+          <w:i/>
+          <w:iCs/>
         </w:rPr>
-        <w:t>chartjs</w:t>
-      </w:r>
-      <w:r>
+        <w:t>Onsdag</w:t>
+      </w:r>
+    </w:p>
+    <w:p>
+      <w:r>
+        <w:t>La inn mer av designet fra skissen</w:t>
+      </w:r>
+      <w:r>
+        <w:t>. Jeg organiserte stemmeknappene slik at de er på halvparten av siden og la til et nytt parti, Senterpartiet</w:t>
+      </w:r>
+      <w:r>
+        <w:t>. Den andre halvparten av siden skal være til resultatene, med en h2-tag over seg.</w:t>
+      </w:r>
+    </w:p>
+    <w:p/>
+    <w:p>
+      <w:pPr>
         <w:rPr>
-          <w:b w:val="0"/>
-          <w:bCs w:val="0"/>
-          <w:i w:val="0"/>
-          <w:iCs w:val="0"/>
+          <w:b/>
+          <w:bCs/>
+          <w:i/>
+          <w:iCs/>
         </w:rPr>
-        <w:t xml:space="preserve"> i </w:t>
-      </w:r>
+      </w:pPr>
       <w:r>
         <w:rPr>
-          <w:b w:val="0"/>
-          <w:bCs w:val="0"/>
-          <w:i w:val="0"/>
-          <w:iCs w:val="0"/>
+          <w:b/>
+          <w:bCs/>
+          <w:i/>
+          <w:iCs/>
         </w:rPr>
-        <w:t>koden, og jeg har valgt å bruke et kakediagram for å vise stemmene, selv om det er veldig enkelt å bytte til stolpe-diagram hvis j</w:t>
-      </w:r>
-      <w:r>
-        <w:rPr>
-          <w:b w:val="0"/>
-          <w:bCs w:val="0"/>
-          <w:i w:val="0"/>
-          <w:iCs w:val="0"/>
-        </w:rPr>
-        <w:t>eg vil det.</w:t>
-      </w:r>
-      <w:r>
-        <w:rPr>
-          <w:b w:val="0"/>
-          <w:bCs w:val="0"/>
-          <w:i w:val="0"/>
-          <w:iCs w:val="0"/>
-        </w:rPr>
-        <w:t xml:space="preserve"> I dag er jeg ganske fornøyd med resultatet, siden jeg fikk gjort en del.</w:t>
+        <w:t>Torsdag</w:t>
+      </w:r>
+    </w:p>
+    <w:p>
+      <w:r>
+        <w:t>…</w:t>
       </w:r>
     </w:p>
     <w:p/>
     <w:p/>
+    <w:p/>
+    <w:p/>
+    <w:p/>
     <w:sectPr>
-      <w:pgSz w:w="11906" w:h="16838" w:orient="portrait"/>
+      <w:pgSz w:w="11906" w:h="16838"/>
       <w:pgMar w:top="1440" w:right="1440" w:bottom="1440" w:left="1440" w:header="708" w:footer="708" w:gutter="0"/>
       <w:cols w:space="708"/>
       <w:docGrid w:linePitch="360"/>
     </w:sectPr>
   </w:body>
 </w:document>
+</file>
+
+<file path=word/intelligence2.xml><?xml version="1.0" encoding="utf-8"?>
+<int2:intelligence xmlns:int2="http://schemas.microsoft.com/office/intelligence/2020/intelligence" xmlns:oel="http://schemas.microsoft.com/office/2019/extlst">
+  <int2:observations>
+    <int2:bookmark int2:bookmarkName="_Int_2t7vyf7j" int2:invalidationBookmarkName="" int2:hashCode="11yVtjjF20Vxpd" int2:id="oDSrZnZo">
+      <int2:state int2:value="Rejected" int2:type="AugLoop_Text_Critique"/>
+    </int2:bookmark>
+  </int2:observations>
+  <int2:intelligenceSettings/>
+  <int2:onDemandWorkflows/>
+</int2:intelligence>
 </file>
 
 <file path=word/numbering.xml><?xml version="1.0" encoding="utf-8"?>
@@ -274,7 +355,7 @@
         <w:ind w:left="720" w:hanging="360"/>
       </w:pPr>
       <w:rPr>
-        <w:rFonts w:hint="default" w:ascii="Symbol" w:hAnsi="Symbol"/>
+        <w:rFonts w:ascii="Symbol" w:hAnsi="Symbol" w:hint="default"/>
       </w:rPr>
     </w:lvl>
     <w:lvl w:ilvl="1" w:tplc="04140003" w:tentative="1">
@@ -286,7 +367,7 @@
         <w:ind w:left="1440" w:hanging="360"/>
       </w:pPr>
       <w:rPr>
-        <w:rFonts w:hint="default" w:ascii="Courier New" w:hAnsi="Courier New" w:cs="Courier New"/>
+        <w:rFonts w:ascii="Courier New" w:hAnsi="Courier New" w:cs="Courier New" w:hint="default"/>
       </w:rPr>
     </w:lvl>
     <w:lvl w:ilvl="2" w:tplc="04140005" w:tentative="1">
@@ -298,7 +379,7 @@
         <w:ind w:left="2160" w:hanging="360"/>
       </w:pPr>
       <w:rPr>
-        <w:rFonts w:hint="default" w:ascii="Wingdings" w:hAnsi="Wingdings"/>
+        <w:rFonts w:ascii="Wingdings" w:hAnsi="Wingdings" w:hint="default"/>
       </w:rPr>
     </w:lvl>
     <w:lvl w:ilvl="3" w:tplc="04140001" w:tentative="1">
@@ -310,7 +391,7 @@
         <w:ind w:left="2880" w:hanging="360"/>
       </w:pPr>
       <w:rPr>
-        <w:rFonts w:hint="default" w:ascii="Symbol" w:hAnsi="Symbol"/>
+        <w:rFonts w:ascii="Symbol" w:hAnsi="Symbol" w:hint="default"/>
       </w:rPr>
     </w:lvl>
     <w:lvl w:ilvl="4" w:tplc="04140003" w:tentative="1">
@@ -322,7 +403,7 @@
         <w:ind w:left="3600" w:hanging="360"/>
       </w:pPr>
       <w:rPr>
-        <w:rFonts w:hint="default" w:ascii="Courier New" w:hAnsi="Courier New" w:cs="Courier New"/>
+        <w:rFonts w:ascii="Courier New" w:hAnsi="Courier New" w:cs="Courier New" w:hint="default"/>
       </w:rPr>
     </w:lvl>
     <w:lvl w:ilvl="5" w:tplc="04140005" w:tentative="1">
@@ -334,7 +415,7 @@
         <w:ind w:left="4320" w:hanging="360"/>
       </w:pPr>
       <w:rPr>
-        <w:rFonts w:hint="default" w:ascii="Wingdings" w:hAnsi="Wingdings"/>
+        <w:rFonts w:ascii="Wingdings" w:hAnsi="Wingdings" w:hint="default"/>
       </w:rPr>
     </w:lvl>
     <w:lvl w:ilvl="6" w:tplc="04140001" w:tentative="1">
@@ -346,7 +427,7 @@
         <w:ind w:left="5040" w:hanging="360"/>
       </w:pPr>
       <w:rPr>
-        <w:rFonts w:hint="default" w:ascii="Symbol" w:hAnsi="Symbol"/>
+        <w:rFonts w:ascii="Symbol" w:hAnsi="Symbol" w:hint="default"/>
       </w:rPr>
     </w:lvl>
     <w:lvl w:ilvl="7" w:tplc="04140003" w:tentative="1">
@@ -358,7 +439,7 @@
         <w:ind w:left="5760" w:hanging="360"/>
       </w:pPr>
       <w:rPr>
-        <w:rFonts w:hint="default" w:ascii="Courier New" w:hAnsi="Courier New" w:cs="Courier New"/>
+        <w:rFonts w:ascii="Courier New" w:hAnsi="Courier New" w:cs="Courier New" w:hint="default"/>
       </w:rPr>
     </w:lvl>
     <w:lvl w:ilvl="8" w:tplc="04140005" w:tentative="1">
@@ -370,7 +451,7 @@
         <w:ind w:left="6480" w:hanging="360"/>
       </w:pPr>
       <w:rPr>
-        <w:rFonts w:hint="default" w:ascii="Wingdings" w:hAnsi="Wingdings"/>
+        <w:rFonts w:ascii="Wingdings" w:hAnsi="Wingdings" w:hint="default"/>
       </w:rPr>
     </w:lvl>
   </w:abstractNum>
@@ -502,7 +583,7 @@
   <w:docDefaults>
     <w:rPrDefault>
       <w:rPr>
-        <w:rFonts w:ascii="Times New Roman" w:hAnsi="Times New Roman" w:eastAsiaTheme="minorHAnsi" w:cstheme="minorBidi"/>
+        <w:rFonts w:ascii="Times New Roman" w:eastAsiaTheme="minorHAnsi" w:hAnsi="Times New Roman" w:cstheme="minorBidi"/>
         <w:kern w:val="2"/>
         <w:sz w:val="24"/>
         <w:szCs w:val="24"/>
@@ -519,14 +600,14 @@
   <w:latentStyles w:defLockedState="0" w:defUIPriority="99" w:defSemiHidden="0" w:defUnhideWhenUsed="0" w:defQFormat="0" w:count="376">
     <w:lsdException w:name="Normal" w:uiPriority="0" w:qFormat="1"/>
     <w:lsdException w:name="heading 1" w:uiPriority="9" w:qFormat="1"/>
-    <w:lsdException w:name="heading 2" w:uiPriority="9" w:semiHidden="1" w:unhideWhenUsed="1" w:qFormat="1"/>
-    <w:lsdException w:name="heading 3" w:uiPriority="9" w:semiHidden="1" w:unhideWhenUsed="1" w:qFormat="1"/>
-    <w:lsdException w:name="heading 4" w:uiPriority="9" w:semiHidden="1" w:unhideWhenUsed="1" w:qFormat="1"/>
-    <w:lsdException w:name="heading 5" w:uiPriority="9" w:semiHidden="1" w:unhideWhenUsed="1" w:qFormat="1"/>
-    <w:lsdException w:name="heading 6" w:uiPriority="9" w:semiHidden="1" w:unhideWhenUsed="1" w:qFormat="1"/>
-    <w:lsdException w:name="heading 7" w:uiPriority="9" w:semiHidden="1" w:unhideWhenUsed="1" w:qFormat="1"/>
-    <w:lsdException w:name="heading 8" w:uiPriority="9" w:semiHidden="1" w:unhideWhenUsed="1" w:qFormat="1"/>
-    <w:lsdException w:name="heading 9" w:uiPriority="9" w:semiHidden="1" w:unhideWhenUsed="1" w:qFormat="1"/>
+    <w:lsdException w:name="heading 2" w:semiHidden="1" w:uiPriority="9" w:unhideWhenUsed="1" w:qFormat="1"/>
+    <w:lsdException w:name="heading 3" w:semiHidden="1" w:uiPriority="9" w:unhideWhenUsed="1" w:qFormat="1"/>
+    <w:lsdException w:name="heading 4" w:semiHidden="1" w:uiPriority="9" w:unhideWhenUsed="1" w:qFormat="1"/>
+    <w:lsdException w:name="heading 5" w:semiHidden="1" w:uiPriority="9" w:unhideWhenUsed="1" w:qFormat="1"/>
+    <w:lsdException w:name="heading 6" w:semiHidden="1" w:uiPriority="9" w:unhideWhenUsed="1" w:qFormat="1"/>
+    <w:lsdException w:name="heading 7" w:semiHidden="1" w:uiPriority="9" w:unhideWhenUsed="1" w:qFormat="1"/>
+    <w:lsdException w:name="heading 8" w:semiHidden="1" w:uiPriority="9" w:unhideWhenUsed="1" w:qFormat="1"/>
+    <w:lsdException w:name="heading 9" w:semiHidden="1" w:uiPriority="9" w:unhideWhenUsed="1" w:qFormat="1"/>
     <w:lsdException w:name="index 1" w:semiHidden="1" w:unhideWhenUsed="1"/>
     <w:lsdException w:name="index 2" w:semiHidden="1" w:unhideWhenUsed="1"/>
     <w:lsdException w:name="index 3" w:semiHidden="1" w:unhideWhenUsed="1"/>
@@ -536,22 +617,22 @@
     <w:lsdException w:name="index 7" w:semiHidden="1" w:unhideWhenUsed="1"/>
     <w:lsdException w:name="index 8" w:semiHidden="1" w:unhideWhenUsed="1"/>
     <w:lsdException w:name="index 9" w:semiHidden="1" w:unhideWhenUsed="1"/>
-    <w:lsdException w:name="toc 1" w:uiPriority="39" w:semiHidden="1" w:unhideWhenUsed="1"/>
-    <w:lsdException w:name="toc 2" w:uiPriority="39" w:semiHidden="1" w:unhideWhenUsed="1"/>
-    <w:lsdException w:name="toc 3" w:uiPriority="39" w:semiHidden="1" w:unhideWhenUsed="1"/>
-    <w:lsdException w:name="toc 4" w:uiPriority="39" w:semiHidden="1" w:unhideWhenUsed="1"/>
-    <w:lsdException w:name="toc 5" w:uiPriority="39" w:semiHidden="1" w:unhideWhenUsed="1"/>
-    <w:lsdException w:name="toc 6" w:uiPriority="39" w:semiHidden="1" w:unhideWhenUsed="1"/>
-    <w:lsdException w:name="toc 7" w:uiPriority="39" w:semiHidden="1" w:unhideWhenUsed="1"/>
-    <w:lsdException w:name="toc 8" w:uiPriority="39" w:semiHidden="1" w:unhideWhenUsed="1"/>
-    <w:lsdException w:name="toc 9" w:uiPriority="39" w:semiHidden="1" w:unhideWhenUsed="1"/>
+    <w:lsdException w:name="toc 1" w:semiHidden="1" w:uiPriority="39" w:unhideWhenUsed="1"/>
+    <w:lsdException w:name="toc 2" w:semiHidden="1" w:uiPriority="39" w:unhideWhenUsed="1"/>
+    <w:lsdException w:name="toc 3" w:semiHidden="1" w:uiPriority="39" w:unhideWhenUsed="1"/>
+    <w:lsdException w:name="toc 4" w:semiHidden="1" w:uiPriority="39" w:unhideWhenUsed="1"/>
+    <w:lsdException w:name="toc 5" w:semiHidden="1" w:uiPriority="39" w:unhideWhenUsed="1"/>
+    <w:lsdException w:name="toc 6" w:semiHidden="1" w:uiPriority="39" w:unhideWhenUsed="1"/>
+    <w:lsdException w:name="toc 7" w:semiHidden="1" w:uiPriority="39" w:unhideWhenUsed="1"/>
+    <w:lsdException w:name="toc 8" w:semiHidden="1" w:uiPriority="39" w:unhideWhenUsed="1"/>
+    <w:lsdException w:name="toc 9" w:semiHidden="1" w:uiPriority="39" w:unhideWhenUsed="1"/>
     <w:lsdException w:name="Normal Indent" w:semiHidden="1" w:unhideWhenUsed="1"/>
     <w:lsdException w:name="footnote text" w:semiHidden="1" w:unhideWhenUsed="1"/>
     <w:lsdException w:name="annotation text" w:semiHidden="1" w:unhideWhenUsed="1"/>
     <w:lsdException w:name="header" w:semiHidden="1" w:unhideWhenUsed="1"/>
     <w:lsdException w:name="footer" w:semiHidden="1" w:unhideWhenUsed="1"/>
     <w:lsdException w:name="index heading" w:semiHidden="1" w:unhideWhenUsed="1"/>
-    <w:lsdException w:name="caption" w:uiPriority="35" w:semiHidden="1" w:unhideWhenUsed="1" w:qFormat="1"/>
+    <w:lsdException w:name="caption" w:semiHidden="1" w:uiPriority="35" w:unhideWhenUsed="1" w:qFormat="1"/>
     <w:lsdException w:name="table of figures" w:semiHidden="1" w:unhideWhenUsed="1"/>
     <w:lsdException w:name="envelope address" w:semiHidden="1" w:unhideWhenUsed="1"/>
     <w:lsdException w:name="envelope return" w:semiHidden="1" w:unhideWhenUsed="1"/>
@@ -582,7 +663,7 @@
     <w:lsdException w:name="Title" w:uiPriority="10" w:qFormat="1"/>
     <w:lsdException w:name="Closing" w:semiHidden="1" w:unhideWhenUsed="1"/>
     <w:lsdException w:name="Signature" w:semiHidden="1" w:unhideWhenUsed="1"/>
-    <w:lsdException w:name="Default Paragraph Font" w:uiPriority="1" w:semiHidden="1" w:unhideWhenUsed="1"/>
+    <w:lsdException w:name="Default Paragraph Font" w:semiHidden="1" w:uiPriority="1" w:unhideWhenUsed="1"/>
     <w:lsdException w:name="Body Text" w:semiHidden="1" w:unhideWhenUsed="1"/>
     <w:lsdException w:name="Body Text Indent" w:semiHidden="1" w:unhideWhenUsed="1"/>
     <w:lsdException w:name="List Continue" w:semiHidden="1" w:unhideWhenUsed="1"/>
@@ -782,8 +863,8 @@
     <w:lsdException w:name="Subtle Reference" w:uiPriority="31" w:qFormat="1"/>
     <w:lsdException w:name="Intense Reference" w:uiPriority="32" w:qFormat="1"/>
     <w:lsdException w:name="Book Title" w:uiPriority="33" w:qFormat="1"/>
-    <w:lsdException w:name="Bibliography" w:uiPriority="37" w:semiHidden="1" w:unhideWhenUsed="1"/>
-    <w:lsdException w:name="TOC Heading" w:uiPriority="39" w:semiHidden="1" w:unhideWhenUsed="1" w:qFormat="1"/>
+    <w:lsdException w:name="Bibliography" w:semiHidden="1" w:uiPriority="37" w:unhideWhenUsed="1"/>
+    <w:lsdException w:name="TOC Heading" w:semiHidden="1" w:uiPriority="39" w:unhideWhenUsed="1" w:qFormat="1"/>
     <w:lsdException w:name="Plain Table 1" w:uiPriority="41"/>
     <w:lsdException w:name="Plain Table 2" w:uiPriority="42"/>
     <w:lsdException w:name="Plain Table 3" w:uiPriority="43"/>
@@ -894,9 +975,10 @@
     <w:lsdException w:name="Unresolved Mention" w:semiHidden="1" w:unhideWhenUsed="1"/>
     <w:lsdException w:name="Smart Link" w:semiHidden="1" w:unhideWhenUsed="1"/>
   </w:latentStyles>
-  <w:style w:type="paragraph" w:styleId="Normal" w:default="1">
+  <w:style w:type="paragraph" w:default="1" w:styleId="Normal">
     <w:name w:val="Normal"/>
     <w:qFormat/>
+    <w:rsid w:val="004276BB"/>
   </w:style>
   <w:style w:type="paragraph" w:styleId="Overskrift1">
     <w:name w:val="heading 1"/>
@@ -913,7 +995,7 @@
       <w:outlineLvl w:val="0"/>
     </w:pPr>
     <w:rPr>
-      <w:rFonts w:asciiTheme="majorHAnsi" w:hAnsiTheme="majorHAnsi" w:eastAsiaTheme="majorEastAsia" w:cstheme="majorBidi"/>
+      <w:rFonts w:asciiTheme="majorHAnsi" w:eastAsiaTheme="majorEastAsia" w:hAnsiTheme="majorHAnsi" w:cstheme="majorBidi"/>
       <w:color w:val="0F4761" w:themeColor="accent1" w:themeShade="BF"/>
       <w:sz w:val="40"/>
       <w:szCs w:val="40"/>
@@ -936,7 +1018,7 @@
       <w:outlineLvl w:val="1"/>
     </w:pPr>
     <w:rPr>
-      <w:rFonts w:asciiTheme="majorHAnsi" w:hAnsiTheme="majorHAnsi" w:eastAsiaTheme="majorEastAsia" w:cstheme="majorBidi"/>
+      <w:rFonts w:asciiTheme="majorHAnsi" w:eastAsiaTheme="majorEastAsia" w:hAnsiTheme="majorHAnsi" w:cstheme="majorBidi"/>
       <w:color w:val="0F4761" w:themeColor="accent1" w:themeShade="BF"/>
       <w:sz w:val="32"/>
       <w:szCs w:val="32"/>
@@ -959,7 +1041,7 @@
       <w:outlineLvl w:val="2"/>
     </w:pPr>
     <w:rPr>
-      <w:rFonts w:asciiTheme="minorHAnsi" w:hAnsiTheme="minorHAnsi" w:eastAsiaTheme="majorEastAsia" w:cstheme="majorBidi"/>
+      <w:rFonts w:asciiTheme="minorHAnsi" w:eastAsiaTheme="majorEastAsia" w:hAnsiTheme="minorHAnsi" w:cstheme="majorBidi"/>
       <w:color w:val="0F4761" w:themeColor="accent1" w:themeShade="BF"/>
       <w:sz w:val="28"/>
       <w:szCs w:val="28"/>
@@ -982,7 +1064,7 @@
       <w:outlineLvl w:val="3"/>
     </w:pPr>
     <w:rPr>
-      <w:rFonts w:asciiTheme="minorHAnsi" w:hAnsiTheme="minorHAnsi" w:eastAsiaTheme="majorEastAsia" w:cstheme="majorBidi"/>
+      <w:rFonts w:asciiTheme="minorHAnsi" w:eastAsiaTheme="majorEastAsia" w:hAnsiTheme="minorHAnsi" w:cstheme="majorBidi"/>
       <w:i/>
       <w:iCs/>
       <w:color w:val="0F4761" w:themeColor="accent1" w:themeShade="BF"/>
@@ -1005,7 +1087,7 @@
       <w:outlineLvl w:val="4"/>
     </w:pPr>
     <w:rPr>
-      <w:rFonts w:asciiTheme="minorHAnsi" w:hAnsiTheme="minorHAnsi" w:eastAsiaTheme="majorEastAsia" w:cstheme="majorBidi"/>
+      <w:rFonts w:asciiTheme="minorHAnsi" w:eastAsiaTheme="majorEastAsia" w:hAnsiTheme="minorHAnsi" w:cstheme="majorBidi"/>
       <w:color w:val="0F4761" w:themeColor="accent1" w:themeShade="BF"/>
     </w:rPr>
   </w:style>
@@ -1026,7 +1108,7 @@
       <w:outlineLvl w:val="5"/>
     </w:pPr>
     <w:rPr>
-      <w:rFonts w:asciiTheme="minorHAnsi" w:hAnsiTheme="minorHAnsi" w:eastAsiaTheme="majorEastAsia" w:cstheme="majorBidi"/>
+      <w:rFonts w:asciiTheme="minorHAnsi" w:eastAsiaTheme="majorEastAsia" w:hAnsiTheme="minorHAnsi" w:cstheme="majorBidi"/>
       <w:i/>
       <w:iCs/>
       <w:color w:val="595959" w:themeColor="text1" w:themeTint="A6"/>
@@ -1049,7 +1131,7 @@
       <w:outlineLvl w:val="6"/>
     </w:pPr>
     <w:rPr>
-      <w:rFonts w:asciiTheme="minorHAnsi" w:hAnsiTheme="minorHAnsi" w:eastAsiaTheme="majorEastAsia" w:cstheme="majorBidi"/>
+      <w:rFonts w:asciiTheme="minorHAnsi" w:eastAsiaTheme="majorEastAsia" w:hAnsiTheme="minorHAnsi" w:cstheme="majorBidi"/>
       <w:color w:val="595959" w:themeColor="text1" w:themeTint="A6"/>
     </w:rPr>
   </w:style>
@@ -1070,7 +1152,7 @@
       <w:outlineLvl w:val="7"/>
     </w:pPr>
     <w:rPr>
-      <w:rFonts w:asciiTheme="minorHAnsi" w:hAnsiTheme="minorHAnsi" w:eastAsiaTheme="majorEastAsia" w:cstheme="majorBidi"/>
+      <w:rFonts w:asciiTheme="minorHAnsi" w:eastAsiaTheme="majorEastAsia" w:hAnsiTheme="minorHAnsi" w:cstheme="majorBidi"/>
       <w:i/>
       <w:iCs/>
       <w:color w:val="272727" w:themeColor="text1" w:themeTint="D8"/>
@@ -1093,17 +1175,17 @@
       <w:outlineLvl w:val="8"/>
     </w:pPr>
     <w:rPr>
-      <w:rFonts w:asciiTheme="minorHAnsi" w:hAnsiTheme="minorHAnsi" w:eastAsiaTheme="majorEastAsia" w:cstheme="majorBidi"/>
+      <w:rFonts w:asciiTheme="minorHAnsi" w:eastAsiaTheme="majorEastAsia" w:hAnsiTheme="minorHAnsi" w:cstheme="majorBidi"/>
       <w:color w:val="272727" w:themeColor="text1" w:themeTint="D8"/>
     </w:rPr>
   </w:style>
-  <w:style w:type="character" w:styleId="Standardskriftforavsnitt" w:default="1">
+  <w:style w:type="character" w:default="1" w:styleId="Standardskriftforavsnitt">
     <w:name w:val="Default Paragraph Font"/>
     <w:uiPriority w:val="1"/>
     <w:semiHidden/>
     <w:unhideWhenUsed/>
   </w:style>
-  <w:style w:type="table" w:styleId="Vanligtabell" w:default="1">
+  <w:style w:type="table" w:default="1" w:styleId="Vanligtabell">
     <w:name w:val="Normal Table"/>
     <w:uiPriority w:val="99"/>
     <w:semiHidden/>
@@ -1118,13 +1200,13 @@
       </w:tblCellMar>
     </w:tblPr>
   </w:style>
-  <w:style w:type="numbering" w:styleId="Ingenliste" w:default="1">
+  <w:style w:type="numbering" w:default="1" w:styleId="Ingenliste">
     <w:name w:val="No List"/>
     <w:uiPriority w:val="99"/>
     <w:semiHidden/>
     <w:unhideWhenUsed/>
   </w:style>
-  <w:style w:type="paragraph" w:styleId="NjomzaOverskrift1" w:customStyle="1">
+  <w:style w:type="paragraph" w:customStyle="1" w:styleId="NjomzaOverskrift1">
     <w:name w:val="Njomza Overskrift 1"/>
     <w:basedOn w:val="Overskrift1"/>
     <w:link w:val="NjomzaOverskrift1Tegn"/>
@@ -1144,33 +1226,33 @@
       <w:szCs w:val="22"/>
     </w:rPr>
   </w:style>
-  <w:style w:type="character" w:styleId="NjomzaOverskrift1Tegn" w:customStyle="1">
+  <w:style w:type="character" w:customStyle="1" w:styleId="NjomzaOverskrift1Tegn">
     <w:name w:val="Njomza Overskrift 1 Tegn"/>
     <w:basedOn w:val="Overskrift1Tegn"/>
     <w:link w:val="NjomzaOverskrift1"/>
     <w:rsid w:val="003F50EA"/>
     <w:rPr>
-      <w:rFonts w:cs="Times New Roman" w:asciiTheme="majorHAnsi" w:hAnsiTheme="majorHAnsi" w:eastAsiaTheme="majorEastAsia"/>
+      <w:rFonts w:asciiTheme="majorHAnsi" w:eastAsiaTheme="majorEastAsia" w:hAnsiTheme="majorHAnsi" w:cs="Times New Roman"/>
       <w:b/>
       <w:color w:val="000000" w:themeColor="text1"/>
       <w:sz w:val="36"/>
       <w:szCs w:val="22"/>
     </w:rPr>
   </w:style>
-  <w:style w:type="character" w:styleId="Overskrift1Tegn" w:customStyle="1">
+  <w:style w:type="character" w:customStyle="1" w:styleId="Overskrift1Tegn">
     <w:name w:val="Overskrift 1 Tegn"/>
     <w:basedOn w:val="Standardskriftforavsnitt"/>
     <w:link w:val="Overskrift1"/>
     <w:uiPriority w:val="9"/>
     <w:rsid w:val="003F50EA"/>
     <w:rPr>
-      <w:rFonts w:asciiTheme="majorHAnsi" w:hAnsiTheme="majorHAnsi" w:eastAsiaTheme="majorEastAsia" w:cstheme="majorBidi"/>
+      <w:rFonts w:asciiTheme="majorHAnsi" w:eastAsiaTheme="majorEastAsia" w:hAnsiTheme="majorHAnsi" w:cstheme="majorBidi"/>
       <w:color w:val="0F4761" w:themeColor="accent1" w:themeShade="BF"/>
       <w:sz w:val="40"/>
       <w:szCs w:val="40"/>
     </w:rPr>
   </w:style>
-  <w:style w:type="paragraph" w:styleId="NjomzaNormal" w:customStyle="1">
+  <w:style w:type="paragraph" w:customStyle="1" w:styleId="NjomzaNormal">
     <w:name w:val="Njomza Normal"/>
     <w:basedOn w:val="Normal"/>
     <w:link w:val="NjomzaNormalTegn"/>
@@ -1182,7 +1264,7 @@
       <w:szCs w:val="40"/>
     </w:rPr>
   </w:style>
-  <w:style w:type="character" w:styleId="NjomzaNormalTegn" w:customStyle="1">
+  <w:style w:type="character" w:customStyle="1" w:styleId="NjomzaNormalTegn">
     <w:name w:val="Njomza Normal Tegn"/>
     <w:basedOn w:val="Standardskriftforavsnitt"/>
     <w:link w:val="NjomzaNormal"/>
@@ -1193,7 +1275,7 @@
       <w:szCs w:val="40"/>
     </w:rPr>
   </w:style>
-  <w:style w:type="character" w:styleId="Overskrift2Tegn" w:customStyle="1">
+  <w:style w:type="character" w:customStyle="1" w:styleId="Overskrift2Tegn">
     <w:name w:val="Overskrift 2 Tegn"/>
     <w:basedOn w:val="Standardskriftforavsnitt"/>
     <w:link w:val="Overskrift2"/>
@@ -1201,13 +1283,13 @@
     <w:semiHidden/>
     <w:rsid w:val="00136936"/>
     <w:rPr>
-      <w:rFonts w:asciiTheme="majorHAnsi" w:hAnsiTheme="majorHAnsi" w:eastAsiaTheme="majorEastAsia" w:cstheme="majorBidi"/>
+      <w:rFonts w:asciiTheme="majorHAnsi" w:eastAsiaTheme="majorEastAsia" w:hAnsiTheme="majorHAnsi" w:cstheme="majorBidi"/>
       <w:color w:val="0F4761" w:themeColor="accent1" w:themeShade="BF"/>
       <w:sz w:val="32"/>
       <w:szCs w:val="32"/>
     </w:rPr>
   </w:style>
-  <w:style w:type="character" w:styleId="Overskrift3Tegn" w:customStyle="1">
+  <w:style w:type="character" w:customStyle="1" w:styleId="Overskrift3Tegn">
     <w:name w:val="Overskrift 3 Tegn"/>
     <w:basedOn w:val="Standardskriftforavsnitt"/>
     <w:link w:val="Overskrift3"/>
@@ -1215,13 +1297,13 @@
     <w:semiHidden/>
     <w:rsid w:val="00136936"/>
     <w:rPr>
-      <w:rFonts w:asciiTheme="minorHAnsi" w:hAnsiTheme="minorHAnsi" w:eastAsiaTheme="majorEastAsia" w:cstheme="majorBidi"/>
+      <w:rFonts w:asciiTheme="minorHAnsi" w:eastAsiaTheme="majorEastAsia" w:hAnsiTheme="minorHAnsi" w:cstheme="majorBidi"/>
       <w:color w:val="0F4761" w:themeColor="accent1" w:themeShade="BF"/>
       <w:sz w:val="28"/>
       <w:szCs w:val="28"/>
     </w:rPr>
   </w:style>
-  <w:style w:type="character" w:styleId="Overskrift4Tegn" w:customStyle="1">
+  <w:style w:type="character" w:customStyle="1" w:styleId="Overskrift4Tegn">
     <w:name w:val="Overskrift 4 Tegn"/>
     <w:basedOn w:val="Standardskriftforavsnitt"/>
     <w:link w:val="Overskrift4"/>
@@ -1229,13 +1311,13 @@
     <w:semiHidden/>
     <w:rsid w:val="00136936"/>
     <w:rPr>
-      <w:rFonts w:asciiTheme="minorHAnsi" w:hAnsiTheme="minorHAnsi" w:eastAsiaTheme="majorEastAsia" w:cstheme="majorBidi"/>
+      <w:rFonts w:asciiTheme="minorHAnsi" w:eastAsiaTheme="majorEastAsia" w:hAnsiTheme="minorHAnsi" w:cstheme="majorBidi"/>
       <w:i/>
       <w:iCs/>
       <w:color w:val="0F4761" w:themeColor="accent1" w:themeShade="BF"/>
     </w:rPr>
   </w:style>
-  <w:style w:type="character" w:styleId="Overskrift5Tegn" w:customStyle="1">
+  <w:style w:type="character" w:customStyle="1" w:styleId="Overskrift5Tegn">
     <w:name w:val="Overskrift 5 Tegn"/>
     <w:basedOn w:val="Standardskriftforavsnitt"/>
     <w:link w:val="Overskrift5"/>
@@ -1243,11 +1325,11 @@
     <w:semiHidden/>
     <w:rsid w:val="00136936"/>
     <w:rPr>
-      <w:rFonts w:asciiTheme="minorHAnsi" w:hAnsiTheme="minorHAnsi" w:eastAsiaTheme="majorEastAsia" w:cstheme="majorBidi"/>
+      <w:rFonts w:asciiTheme="minorHAnsi" w:eastAsiaTheme="majorEastAsia" w:hAnsiTheme="minorHAnsi" w:cstheme="majorBidi"/>
       <w:color w:val="0F4761" w:themeColor="accent1" w:themeShade="BF"/>
     </w:rPr>
   </w:style>
-  <w:style w:type="character" w:styleId="Overskrift6Tegn" w:customStyle="1">
+  <w:style w:type="character" w:customStyle="1" w:styleId="Overskrift6Tegn">
     <w:name w:val="Overskrift 6 Tegn"/>
     <w:basedOn w:val="Standardskriftforavsnitt"/>
     <w:link w:val="Overskrift6"/>
@@ -1255,13 +1337,13 @@
     <w:semiHidden/>
     <w:rsid w:val="00136936"/>
     <w:rPr>
-      <w:rFonts w:asciiTheme="minorHAnsi" w:hAnsiTheme="minorHAnsi" w:eastAsiaTheme="majorEastAsia" w:cstheme="majorBidi"/>
+      <w:rFonts w:asciiTheme="minorHAnsi" w:eastAsiaTheme="majorEastAsia" w:hAnsiTheme="minorHAnsi" w:cstheme="majorBidi"/>
       <w:i/>
       <w:iCs/>
       <w:color w:val="595959" w:themeColor="text1" w:themeTint="A6"/>
     </w:rPr>
   </w:style>
-  <w:style w:type="character" w:styleId="Overskrift7Tegn" w:customStyle="1">
+  <w:style w:type="character" w:customStyle="1" w:styleId="Overskrift7Tegn">
     <w:name w:val="Overskrift 7 Tegn"/>
     <w:basedOn w:val="Standardskriftforavsnitt"/>
     <w:link w:val="Overskrift7"/>
@@ -1269,11 +1351,11 @@
     <w:semiHidden/>
     <w:rsid w:val="00136936"/>
     <w:rPr>
-      <w:rFonts w:asciiTheme="minorHAnsi" w:hAnsiTheme="minorHAnsi" w:eastAsiaTheme="majorEastAsia" w:cstheme="majorBidi"/>
+      <w:rFonts w:asciiTheme="minorHAnsi" w:eastAsiaTheme="majorEastAsia" w:hAnsiTheme="minorHAnsi" w:cstheme="majorBidi"/>
       <w:color w:val="595959" w:themeColor="text1" w:themeTint="A6"/>
     </w:rPr>
   </w:style>
-  <w:style w:type="character" w:styleId="Overskrift8Tegn" w:customStyle="1">
+  <w:style w:type="character" w:customStyle="1" w:styleId="Overskrift8Tegn">
     <w:name w:val="Overskrift 8 Tegn"/>
     <w:basedOn w:val="Standardskriftforavsnitt"/>
     <w:link w:val="Overskrift8"/>
@@ -1281,13 +1363,13 @@
     <w:semiHidden/>
     <w:rsid w:val="00136936"/>
     <w:rPr>
-      <w:rFonts w:asciiTheme="minorHAnsi" w:hAnsiTheme="minorHAnsi" w:eastAsiaTheme="majorEastAsia" w:cstheme="majorBidi"/>
+      <w:rFonts w:asciiTheme="minorHAnsi" w:eastAsiaTheme="majorEastAsia" w:hAnsiTheme="minorHAnsi" w:cstheme="majorBidi"/>
       <w:i/>
       <w:iCs/>
       <w:color w:val="272727" w:themeColor="text1" w:themeTint="D8"/>
     </w:rPr>
   </w:style>
-  <w:style w:type="character" w:styleId="Overskrift9Tegn" w:customStyle="1">
+  <w:style w:type="character" w:customStyle="1" w:styleId="Overskrift9Tegn">
     <w:name w:val="Overskrift 9 Tegn"/>
     <w:basedOn w:val="Standardskriftforavsnitt"/>
     <w:link w:val="Overskrift9"/>
@@ -1295,7 +1377,7 @@
     <w:semiHidden/>
     <w:rsid w:val="00136936"/>
     <w:rPr>
-      <w:rFonts w:asciiTheme="minorHAnsi" w:hAnsiTheme="minorHAnsi" w:eastAsiaTheme="majorEastAsia" w:cstheme="majorBidi"/>
+      <w:rFonts w:asciiTheme="minorHAnsi" w:eastAsiaTheme="majorEastAsia" w:hAnsiTheme="minorHAnsi" w:cstheme="majorBidi"/>
       <w:color w:val="272727" w:themeColor="text1" w:themeTint="D8"/>
     </w:rPr>
   </w:style>
@@ -1312,21 +1394,21 @@
       <w:contextualSpacing/>
     </w:pPr>
     <w:rPr>
-      <w:rFonts w:asciiTheme="majorHAnsi" w:hAnsiTheme="majorHAnsi" w:eastAsiaTheme="majorEastAsia" w:cstheme="majorBidi"/>
+      <w:rFonts w:asciiTheme="majorHAnsi" w:eastAsiaTheme="majorEastAsia" w:hAnsiTheme="majorHAnsi" w:cstheme="majorBidi"/>
       <w:spacing w:val="-10"/>
       <w:kern w:val="28"/>
       <w:sz w:val="56"/>
       <w:szCs w:val="56"/>
     </w:rPr>
   </w:style>
-  <w:style w:type="character" w:styleId="TittelTegn" w:customStyle="1">
+  <w:style w:type="character" w:customStyle="1" w:styleId="TittelTegn">
     <w:name w:val="Tittel Tegn"/>
     <w:basedOn w:val="Standardskriftforavsnitt"/>
     <w:link w:val="Tittel"/>
     <w:uiPriority w:val="10"/>
     <w:rsid w:val="00136936"/>
     <w:rPr>
-      <w:rFonts w:asciiTheme="majorHAnsi" w:hAnsiTheme="majorHAnsi" w:eastAsiaTheme="majorEastAsia" w:cstheme="majorBidi"/>
+      <w:rFonts w:asciiTheme="majorHAnsi" w:eastAsiaTheme="majorEastAsia" w:hAnsiTheme="majorHAnsi" w:cstheme="majorBidi"/>
       <w:spacing w:val="-10"/>
       <w:kern w:val="28"/>
       <w:sz w:val="56"/>
@@ -1347,21 +1429,21 @@
       </w:numPr>
     </w:pPr>
     <w:rPr>
-      <w:rFonts w:asciiTheme="minorHAnsi" w:hAnsiTheme="minorHAnsi" w:eastAsiaTheme="majorEastAsia" w:cstheme="majorBidi"/>
+      <w:rFonts w:asciiTheme="minorHAnsi" w:eastAsiaTheme="majorEastAsia" w:hAnsiTheme="minorHAnsi" w:cstheme="majorBidi"/>
       <w:color w:val="595959" w:themeColor="text1" w:themeTint="A6"/>
       <w:spacing w:val="15"/>
       <w:sz w:val="28"/>
       <w:szCs w:val="28"/>
     </w:rPr>
   </w:style>
-  <w:style w:type="character" w:styleId="UndertittelTegn" w:customStyle="1">
+  <w:style w:type="character" w:customStyle="1" w:styleId="UndertittelTegn">
     <w:name w:val="Undertittel Tegn"/>
     <w:basedOn w:val="Standardskriftforavsnitt"/>
     <w:link w:val="Undertittel"/>
     <w:uiPriority w:val="11"/>
     <w:rsid w:val="00136936"/>
     <w:rPr>
-      <w:rFonts w:asciiTheme="minorHAnsi" w:hAnsiTheme="minorHAnsi" w:eastAsiaTheme="majorEastAsia" w:cstheme="majorBidi"/>
+      <w:rFonts w:asciiTheme="minorHAnsi" w:eastAsiaTheme="majorEastAsia" w:hAnsiTheme="minorHAnsi" w:cstheme="majorBidi"/>
       <w:color w:val="595959" w:themeColor="text1" w:themeTint="A6"/>
       <w:spacing w:val="15"/>
       <w:sz w:val="28"/>
@@ -1386,7 +1468,7 @@
       <w:color w:val="404040" w:themeColor="text1" w:themeTint="BF"/>
     </w:rPr>
   </w:style>
-  <w:style w:type="character" w:styleId="SitatTegn" w:customStyle="1">
+  <w:style w:type="character" w:customStyle="1" w:styleId="SitatTegn">
     <w:name w:val="Sitat Tegn"/>
     <w:basedOn w:val="Standardskriftforavsnitt"/>
     <w:link w:val="Sitat"/>
@@ -1431,8 +1513,8 @@
     <w:rsid w:val="00136936"/>
     <w:pPr>
       <w:pBdr>
-        <w:top w:val="single" w:color="0F4761" w:themeColor="accent1" w:themeShade="BF" w:sz="4" w:space="10"/>
-        <w:bottom w:val="single" w:color="0F4761" w:themeColor="accent1" w:themeShade="BF" w:sz="4" w:space="10"/>
+        <w:top w:val="single" w:sz="4" w:space="10" w:color="0F4761" w:themeColor="accent1" w:themeShade="BF"/>
+        <w:bottom w:val="single" w:sz="4" w:space="10" w:color="0F4761" w:themeColor="accent1" w:themeShade="BF"/>
       </w:pBdr>
       <w:spacing w:before="360" w:after="360"/>
       <w:ind w:left="864" w:right="864"/>
@@ -1444,7 +1526,7 @@
       <w:color w:val="0F4761" w:themeColor="accent1" w:themeShade="BF"/>
     </w:rPr>
   </w:style>
-  <w:style w:type="character" w:styleId="SterktsitatTegn" w:customStyle="1">
+  <w:style w:type="character" w:customStyle="1" w:styleId="SterktsitatTegn">
     <w:name w:val="Sterkt sitat Tegn"/>
     <w:basedOn w:val="Standardskriftforavsnitt"/>
     <w:link w:val="Sterktsitat"/>

</xml_diff>